<commit_message>
update file bao cao va file ppt
</commit_message>
<xml_diff>
--- a/Doc/BaoCaoDoAn_1 - Update.docx
+++ b/Doc/BaoCaoDoAn_1 - Update.docx
@@ -1440,9 +1440,6 @@
         <w:p>
           <w:pPr>
             <w:pStyle w:val="TOC2"/>
-            <w:tabs>
-              <w:tab w:val="right" w:leader="dot" w:pos="9062"/>
-            </w:tabs>
             <w:rPr>
               <w:rFonts w:asciiTheme="minorHAnsi" w:eastAsiaTheme="minorEastAsia" w:hAnsiTheme="minorHAnsi" w:cstheme="minorBidi"/>
               <w:noProof/>
@@ -1460,7 +1457,7 @@
           <w:r>
             <w:fldChar w:fldCharType="separate"/>
           </w:r>
-          <w:hyperlink w:anchor="_Toc24284738" w:history="1">
+          <w:hyperlink w:anchor="_Toc24293001" w:history="1">
             <w:r>
               <w:rPr>
                 <w:rStyle w:val="Hyperlink"/>
@@ -1489,7 +1486,7 @@
                 <w:noProof/>
                 <w:webHidden/>
               </w:rPr>
-              <w:instrText xml:space="preserve"> PAGEREF _Toc24284738 \h </w:instrText>
+              <w:instrText xml:space="preserve"> PAGEREF _Toc24293001 \h </w:instrText>
             </w:r>
             <w:r>
               <w:rPr>
@@ -1523,9 +1520,6 @@
         <w:p>
           <w:pPr>
             <w:pStyle w:val="TOC2"/>
-            <w:tabs>
-              <w:tab w:val="right" w:leader="dot" w:pos="9062"/>
-            </w:tabs>
             <w:rPr>
               <w:rFonts w:asciiTheme="minorHAnsi" w:eastAsiaTheme="minorEastAsia" w:hAnsiTheme="minorHAnsi" w:cstheme="minorBidi"/>
               <w:noProof/>
@@ -1534,7 +1528,7 @@
               <w:lang w:eastAsia="en-US"/>
             </w:rPr>
           </w:pPr>
-          <w:hyperlink w:anchor="_Toc24284739" w:history="1">
+          <w:hyperlink w:anchor="_Toc24293002" w:history="1">
             <w:r>
               <w:rPr>
                 <w:rStyle w:val="Hyperlink"/>
@@ -1542,7 +1536,7 @@
                 <w:bCs/>
                 <w:noProof/>
               </w:rPr>
-              <w:t>2. Dữ liệu, thông tin đầu vào</w:t>
+              <w:t>2. Tính năng</w:t>
             </w:r>
             <w:r>
               <w:rPr>
@@ -1563,7 +1557,7 @@
                 <w:noProof/>
                 <w:webHidden/>
               </w:rPr>
-              <w:instrText xml:space="preserve"> PAGEREF _Toc24284739 \h </w:instrText>
+              <w:instrText xml:space="preserve"> PAGEREF _Toc24293002 \h </w:instrText>
             </w:r>
             <w:r>
               <w:rPr>
@@ -1597,9 +1591,6 @@
         <w:p>
           <w:pPr>
             <w:pStyle w:val="TOC2"/>
-            <w:tabs>
-              <w:tab w:val="right" w:leader="dot" w:pos="9062"/>
-            </w:tabs>
             <w:rPr>
               <w:rFonts w:asciiTheme="minorHAnsi" w:eastAsiaTheme="minorEastAsia" w:hAnsiTheme="minorHAnsi" w:cstheme="minorBidi"/>
               <w:noProof/>
@@ -1608,7 +1599,7 @@
               <w:lang w:eastAsia="en-US"/>
             </w:rPr>
           </w:pPr>
-          <w:hyperlink w:anchor="_Toc24284740" w:history="1">
+          <w:hyperlink w:anchor="_Toc24293003" w:history="1">
             <w:r>
               <w:rPr>
                 <w:rStyle w:val="Hyperlink"/>
@@ -1616,7 +1607,7 @@
                 <w:bCs/>
                 <w:noProof/>
               </w:rPr>
-              <w:t>3. Tính năng</w:t>
+              <w:t>3. Giao diện dự kiến</w:t>
             </w:r>
             <w:r>
               <w:rPr>
@@ -1637,81 +1628,7 @@
                 <w:noProof/>
                 <w:webHidden/>
               </w:rPr>
-              <w:instrText xml:space="preserve"> PAGEREF _Toc24284740 \h </w:instrText>
-            </w:r>
-            <w:r>
-              <w:rPr>
-                <w:noProof/>
-                <w:webHidden/>
-              </w:rPr>
-            </w:r>
-            <w:r>
-              <w:rPr>
-                <w:noProof/>
-                <w:webHidden/>
-              </w:rPr>
-              <w:fldChar w:fldCharType="separate"/>
-            </w:r>
-            <w:r>
-              <w:rPr>
-                <w:noProof/>
-                <w:webHidden/>
-              </w:rPr>
-              <w:t>3</w:t>
-            </w:r>
-            <w:r>
-              <w:rPr>
-                <w:noProof/>
-                <w:webHidden/>
-              </w:rPr>
-              <w:fldChar w:fldCharType="end"/>
-            </w:r>
-          </w:hyperlink>
-        </w:p>
-        <w:p>
-          <w:pPr>
-            <w:pStyle w:val="TOC2"/>
-            <w:tabs>
-              <w:tab w:val="right" w:leader="dot" w:pos="9062"/>
-            </w:tabs>
-            <w:rPr>
-              <w:rFonts w:asciiTheme="minorHAnsi" w:eastAsiaTheme="minorEastAsia" w:hAnsiTheme="minorHAnsi" w:cstheme="minorBidi"/>
-              <w:noProof/>
-              <w:sz w:val="22"/>
-              <w:szCs w:val="22"/>
-              <w:lang w:eastAsia="en-US"/>
-            </w:rPr>
-          </w:pPr>
-          <w:hyperlink w:anchor="_Toc24284741" w:history="1">
-            <w:r>
-              <w:rPr>
-                <w:rStyle w:val="Hyperlink"/>
-                <w:b/>
-                <w:bCs/>
-                <w:noProof/>
-              </w:rPr>
-              <w:t>4. Giao diện dự kiến</w:t>
-            </w:r>
-            <w:r>
-              <w:rPr>
-                <w:noProof/>
-                <w:webHidden/>
-              </w:rPr>
-              <w:tab/>
-            </w:r>
-            <w:r>
-              <w:rPr>
-                <w:noProof/>
-                <w:webHidden/>
-              </w:rPr>
-              <w:fldChar w:fldCharType="begin"/>
-            </w:r>
-            <w:r>
-              <w:rPr>
-                <w:noProof/>
-                <w:webHidden/>
-              </w:rPr>
-              <w:instrText xml:space="preserve"> PAGEREF _Toc24284741 \h </w:instrText>
+              <w:instrText xml:space="preserve"> PAGEREF _Toc24293003 \h </w:instrText>
             </w:r>
             <w:r>
               <w:rPr>
@@ -1756,7 +1673,7 @@
               <w:lang w:eastAsia="en-US"/>
             </w:rPr>
           </w:pPr>
-          <w:hyperlink w:anchor="_Toc24284742" w:history="1">
+          <w:hyperlink w:anchor="_Toc24293004" w:history="1">
             <w:r>
               <w:rPr>
                 <w:rStyle w:val="Hyperlink"/>
@@ -1785,7 +1702,7 @@
                 <w:noProof/>
                 <w:webHidden/>
               </w:rPr>
-              <w:instrText xml:space="preserve"> PAGEREF _Toc24284742 \h </w:instrText>
+              <w:instrText xml:space="preserve"> PAGEREF _Toc24293004 \h </w:instrText>
             </w:r>
             <w:r>
               <w:rPr>
@@ -1830,7 +1747,7 @@
               <w:lang w:eastAsia="en-US"/>
             </w:rPr>
           </w:pPr>
-          <w:hyperlink w:anchor="_Toc24284743" w:history="1">
+          <w:hyperlink w:anchor="_Toc24293005" w:history="1">
             <w:r>
               <w:rPr>
                 <w:rStyle w:val="Hyperlink"/>
@@ -1859,7 +1776,7 @@
                 <w:noProof/>
                 <w:webHidden/>
               </w:rPr>
-              <w:instrText xml:space="preserve"> PAGEREF _Toc24284743 \h </w:instrText>
+              <w:instrText xml:space="preserve"> PAGEREF _Toc24293005 \h </w:instrText>
             </w:r>
             <w:r>
               <w:rPr>
@@ -1893,10 +1810,6 @@
         <w:p>
           <w:pPr>
             <w:pStyle w:val="TOC2"/>
-            <w:tabs>
-              <w:tab w:val="left" w:pos="880"/>
-              <w:tab w:val="right" w:leader="dot" w:pos="9062"/>
-            </w:tabs>
             <w:rPr>
               <w:rFonts w:asciiTheme="minorHAnsi" w:eastAsiaTheme="minorEastAsia" w:hAnsiTheme="minorHAnsi" w:cstheme="minorBidi"/>
               <w:noProof/>
@@ -1905,7 +1818,7 @@
               <w:lang w:eastAsia="en-US"/>
             </w:rPr>
           </w:pPr>
-          <w:hyperlink w:anchor="_Toc24284744" w:history="1">
+          <w:hyperlink w:anchor="_Toc24293006" w:history="1">
             <w:r>
               <w:rPr>
                 <w:rStyle w:val="Hyperlink"/>
@@ -1913,26 +1826,7 @@
                 <w:bCs/>
                 <w:noProof/>
               </w:rPr>
-              <w:t>1.</w:t>
-            </w:r>
-            <w:r>
-              <w:rPr>
-                <w:rFonts w:asciiTheme="minorHAnsi" w:eastAsiaTheme="minorEastAsia" w:hAnsiTheme="minorHAnsi" w:cstheme="minorBidi"/>
-                <w:noProof/>
-                <w:sz w:val="22"/>
-                <w:szCs w:val="22"/>
-                <w:lang w:eastAsia="en-US"/>
-              </w:rPr>
-              <w:tab/>
-            </w:r>
-            <w:r>
-              <w:rPr>
-                <w:rStyle w:val="Hyperlink"/>
-                <w:b/>
-                <w:bCs/>
-                <w:noProof/>
-              </w:rPr>
-              <w:t>Thông tin đầu vào</w:t>
+              <w:t>1.Thông tin đầu vào</w:t>
             </w:r>
             <w:r>
               <w:rPr>
@@ -1953,7 +1847,7 @@
                 <w:noProof/>
                 <w:webHidden/>
               </w:rPr>
-              <w:instrText xml:space="preserve"> PAGEREF _Toc24284744 \h </w:instrText>
+              <w:instrText xml:space="preserve"> PAGEREF _Toc24293006 \h </w:instrText>
             </w:r>
             <w:r>
               <w:rPr>
@@ -1987,9 +1881,6 @@
         <w:p>
           <w:pPr>
             <w:pStyle w:val="TOC2"/>
-            <w:tabs>
-              <w:tab w:val="right" w:leader="dot" w:pos="9062"/>
-            </w:tabs>
             <w:rPr>
               <w:rFonts w:asciiTheme="minorHAnsi" w:eastAsiaTheme="minorEastAsia" w:hAnsiTheme="minorHAnsi" w:cstheme="minorBidi"/>
               <w:noProof/>
@@ -1998,7 +1889,7 @@
               <w:lang w:eastAsia="en-US"/>
             </w:rPr>
           </w:pPr>
-          <w:hyperlink w:anchor="_Toc24284745" w:history="1">
+          <w:hyperlink w:anchor="_Toc24293007" w:history="1">
             <w:r>
               <w:rPr>
                 <w:rStyle w:val="Hyperlink"/>
@@ -2027,7 +1918,7 @@
                 <w:noProof/>
                 <w:webHidden/>
               </w:rPr>
-              <w:instrText xml:space="preserve"> PAGEREF _Toc24284745 \h </w:instrText>
+              <w:instrText xml:space="preserve"> PAGEREF _Toc24293007 \h </w:instrText>
             </w:r>
             <w:r>
               <w:rPr>
@@ -2061,9 +1952,6 @@
         <w:p>
           <w:pPr>
             <w:pStyle w:val="TOC2"/>
-            <w:tabs>
-              <w:tab w:val="right" w:leader="dot" w:pos="9062"/>
-            </w:tabs>
             <w:rPr>
               <w:rFonts w:asciiTheme="minorHAnsi" w:eastAsiaTheme="minorEastAsia" w:hAnsiTheme="minorHAnsi" w:cstheme="minorBidi"/>
               <w:noProof/>
@@ -2072,7 +1960,7 @@
               <w:lang w:eastAsia="en-US"/>
             </w:rPr>
           </w:pPr>
-          <w:hyperlink w:anchor="_Toc24284746" w:history="1">
+          <w:hyperlink w:anchor="_Toc24293008" w:history="1">
             <w:r>
               <w:rPr>
                 <w:rStyle w:val="Hyperlink"/>
@@ -2101,7 +1989,7 @@
                 <w:noProof/>
                 <w:webHidden/>
               </w:rPr>
-              <w:instrText xml:space="preserve"> PAGEREF _Toc24284746 \h </w:instrText>
+              <w:instrText xml:space="preserve"> PAGEREF _Toc24293008 \h </w:instrText>
             </w:r>
             <w:r>
               <w:rPr>
@@ -2146,7 +2034,7 @@
               <w:lang w:eastAsia="en-US"/>
             </w:rPr>
           </w:pPr>
-          <w:hyperlink w:anchor="_Toc24284747" w:history="1">
+          <w:hyperlink w:anchor="_Toc24293009" w:history="1">
             <w:r>
               <w:rPr>
                 <w:rStyle w:val="Hyperlink"/>
@@ -2175,7 +2063,7 @@
                 <w:noProof/>
                 <w:webHidden/>
               </w:rPr>
-              <w:instrText xml:space="preserve"> PAGEREF _Toc24284747 \h </w:instrText>
+              <w:instrText xml:space="preserve"> PAGEREF _Toc24293009 \h </w:instrText>
             </w:r>
             <w:r>
               <w:rPr>
@@ -2209,9 +2097,6 @@
         <w:p>
           <w:pPr>
             <w:pStyle w:val="TOC2"/>
-            <w:tabs>
-              <w:tab w:val="right" w:leader="dot" w:pos="9062"/>
-            </w:tabs>
             <w:rPr>
               <w:rFonts w:asciiTheme="minorHAnsi" w:eastAsiaTheme="minorEastAsia" w:hAnsiTheme="minorHAnsi" w:cstheme="minorBidi"/>
               <w:noProof/>
@@ -2220,7 +2105,7 @@
               <w:lang w:eastAsia="en-US"/>
             </w:rPr>
           </w:pPr>
-          <w:hyperlink w:anchor="_Toc24284748" w:history="1">
+          <w:hyperlink w:anchor="_Toc24293010" w:history="1">
             <w:r>
               <w:rPr>
                 <w:rStyle w:val="Hyperlink"/>
@@ -2256,7 +2141,7 @@
                 <w:noProof/>
                 <w:webHidden/>
               </w:rPr>
-              <w:instrText xml:space="preserve"> PAGEREF _Toc24284748 \h </w:instrText>
+              <w:instrText xml:space="preserve"> PAGEREF _Toc24293010 \h </w:instrText>
             </w:r>
             <w:r>
               <w:rPr>
@@ -2290,9 +2175,6 @@
         <w:p>
           <w:pPr>
             <w:pStyle w:val="TOC2"/>
-            <w:tabs>
-              <w:tab w:val="right" w:leader="dot" w:pos="9062"/>
-            </w:tabs>
             <w:rPr>
               <w:rFonts w:asciiTheme="minorHAnsi" w:eastAsiaTheme="minorEastAsia" w:hAnsiTheme="minorHAnsi" w:cstheme="minorBidi"/>
               <w:noProof/>
@@ -2301,7 +2183,7 @@
               <w:lang w:eastAsia="en-US"/>
             </w:rPr>
           </w:pPr>
-          <w:hyperlink w:anchor="_Toc24284749" w:history="1">
+          <w:hyperlink w:anchor="_Toc24293011" w:history="1">
             <w:r>
               <w:rPr>
                 <w:rStyle w:val="Hyperlink"/>
@@ -2340,7 +2222,7 @@
                 <w:noProof/>
                 <w:webHidden/>
               </w:rPr>
-              <w:instrText xml:space="preserve"> PAGEREF _Toc24284749 \h </w:instrText>
+              <w:instrText xml:space="preserve"> PAGEREF _Toc24293011 \h </w:instrText>
             </w:r>
             <w:r>
               <w:rPr>
@@ -2374,9 +2256,6 @@
         <w:p>
           <w:pPr>
             <w:pStyle w:val="TOC2"/>
-            <w:tabs>
-              <w:tab w:val="right" w:leader="dot" w:pos="9062"/>
-            </w:tabs>
             <w:rPr>
               <w:rFonts w:asciiTheme="minorHAnsi" w:eastAsiaTheme="minorEastAsia" w:hAnsiTheme="minorHAnsi" w:cstheme="minorBidi"/>
               <w:noProof/>
@@ -2385,7 +2264,7 @@
               <w:lang w:eastAsia="en-US"/>
             </w:rPr>
           </w:pPr>
-          <w:hyperlink w:anchor="_Toc24284750" w:history="1">
+          <w:hyperlink w:anchor="_Toc24293012" w:history="1">
             <w:r>
               <w:rPr>
                 <w:rStyle w:val="Hyperlink"/>
@@ -2414,7 +2293,7 @@
                 <w:noProof/>
                 <w:webHidden/>
               </w:rPr>
-              <w:instrText xml:space="preserve"> PAGEREF _Toc24284750 \h </w:instrText>
+              <w:instrText xml:space="preserve"> PAGEREF _Toc24293012 \h </w:instrText>
             </w:r>
             <w:r>
               <w:rPr>
@@ -2459,7 +2338,7 @@
               <w:lang w:eastAsia="en-US"/>
             </w:rPr>
           </w:pPr>
-          <w:hyperlink w:anchor="_Toc24284751" w:history="1">
+          <w:hyperlink w:anchor="_Toc24293013" w:history="1">
             <w:r>
               <w:rPr>
                 <w:rStyle w:val="Hyperlink"/>
@@ -2488,7 +2367,7 @@
                 <w:noProof/>
                 <w:webHidden/>
               </w:rPr>
-              <w:instrText xml:space="preserve"> PAGEREF _Toc24284751 \h </w:instrText>
+              <w:instrText xml:space="preserve"> PAGEREF _Toc24293013 \h </w:instrText>
             </w:r>
             <w:r>
               <w:rPr>
@@ -2549,6 +2428,8 @@
         </w:rPr>
         <w:br w:type="page"/>
       </w:r>
+      <w:bookmarkStart w:id="0" w:name="_GoBack"/>
+      <w:bookmarkEnd w:id="0"/>
     </w:p>
     <w:p>
       <w:pPr>
@@ -2604,7 +2485,7 @@
           <w:color w:val="auto"/>
         </w:rPr>
       </w:pPr>
-      <w:bookmarkStart w:id="0" w:name="_Toc24284738"/>
+      <w:bookmarkStart w:id="1" w:name="_Toc24293001"/>
       <w:r>
         <w:rPr>
           <w:rFonts w:ascii="Times New Roman" w:hAnsi="Times New Roman" w:cs="Times New Roman"/>
@@ -2644,7 +2525,7 @@
         </w:rPr>
         <w:t>đích</w:t>
       </w:r>
-      <w:bookmarkEnd w:id="0"/>
+      <w:bookmarkEnd w:id="1"/>
       <w:proofErr w:type="spellEnd"/>
     </w:p>
     <w:p>
@@ -3186,7 +3067,7 @@
           <w:color w:val="auto"/>
         </w:rPr>
       </w:pPr>
-      <w:bookmarkStart w:id="1" w:name="_Toc24284739"/>
+      <w:bookmarkStart w:id="2" w:name="_Toc24293002"/>
       <w:r>
         <w:rPr>
           <w:rFonts w:ascii="Times New Roman" w:hAnsi="Times New Roman" w:cs="Times New Roman"/>
@@ -3194,9 +3075,8 @@
           <w:bCs/>
           <w:color w:val="auto"/>
         </w:rPr>
-        <w:t xml:space="preserve">2. </w:t>
-      </w:r>
-      <w:proofErr w:type="spellStart"/>
+        <w:t>2</w:t>
+      </w:r>
       <w:r>
         <w:rPr>
           <w:rFonts w:ascii="Times New Roman" w:hAnsi="Times New Roman" w:cs="Times New Roman"/>
@@ -3204,112 +3084,7 @@
           <w:bCs/>
           <w:color w:val="auto"/>
         </w:rPr>
-        <w:t>Dữ</w:t>
-      </w:r>
-      <w:proofErr w:type="spellEnd"/>
-      <w:r>
-        <w:rPr>
-          <w:rFonts w:ascii="Times New Roman" w:hAnsi="Times New Roman" w:cs="Times New Roman"/>
-          <w:b/>
-          <w:bCs/>
-          <w:color w:val="auto"/>
-        </w:rPr>
-        <w:t xml:space="preserve"> </w:t>
-      </w:r>
-      <w:proofErr w:type="spellStart"/>
-      <w:r>
-        <w:rPr>
-          <w:rFonts w:ascii="Times New Roman" w:hAnsi="Times New Roman" w:cs="Times New Roman"/>
-          <w:b/>
-          <w:bCs/>
-          <w:color w:val="auto"/>
-        </w:rPr>
-        <w:t>liệu</w:t>
-      </w:r>
-      <w:proofErr w:type="spellEnd"/>
-      <w:r>
-        <w:rPr>
-          <w:rFonts w:ascii="Times New Roman" w:hAnsi="Times New Roman" w:cs="Times New Roman"/>
-          <w:b/>
-          <w:bCs/>
-          <w:color w:val="auto"/>
-        </w:rPr>
-        <w:t xml:space="preserve">, </w:t>
-      </w:r>
-      <w:proofErr w:type="spellStart"/>
-      <w:r>
-        <w:rPr>
-          <w:rFonts w:ascii="Times New Roman" w:hAnsi="Times New Roman" w:cs="Times New Roman"/>
-          <w:b/>
-          <w:bCs/>
-          <w:color w:val="auto"/>
-        </w:rPr>
-        <w:t>thông</w:t>
-      </w:r>
-      <w:proofErr w:type="spellEnd"/>
-      <w:r>
-        <w:rPr>
-          <w:rFonts w:ascii="Times New Roman" w:hAnsi="Times New Roman" w:cs="Times New Roman"/>
-          <w:b/>
-          <w:bCs/>
-          <w:color w:val="auto"/>
-        </w:rPr>
-        <w:t xml:space="preserve"> tin </w:t>
-      </w:r>
-      <w:proofErr w:type="spellStart"/>
-      <w:r>
-        <w:rPr>
-          <w:rFonts w:ascii="Times New Roman" w:hAnsi="Times New Roman" w:cs="Times New Roman"/>
-          <w:b/>
-          <w:bCs/>
-          <w:color w:val="auto"/>
-        </w:rPr>
-        <w:t>đầu</w:t>
-      </w:r>
-      <w:proofErr w:type="spellEnd"/>
-      <w:r>
-        <w:rPr>
-          <w:rFonts w:ascii="Times New Roman" w:hAnsi="Times New Roman" w:cs="Times New Roman"/>
-          <w:b/>
-          <w:bCs/>
-          <w:color w:val="auto"/>
-        </w:rPr>
-        <w:t xml:space="preserve"> </w:t>
-      </w:r>
-      <w:proofErr w:type="spellStart"/>
-      <w:r>
-        <w:rPr>
-          <w:rFonts w:ascii="Times New Roman" w:hAnsi="Times New Roman" w:cs="Times New Roman"/>
-          <w:b/>
-          <w:bCs/>
-          <w:color w:val="auto"/>
-        </w:rPr>
-        <w:t>vào</w:t>
-      </w:r>
-      <w:bookmarkEnd w:id="1"/>
-      <w:proofErr w:type="spellEnd"/>
-    </w:p>
-    <w:p>
-      <w:pPr>
-        <w:pStyle w:val="Heading2"/>
-        <w:spacing w:line="360" w:lineRule="auto"/>
-        <w:ind w:firstLine="360"/>
-        <w:rPr>
-          <w:rFonts w:ascii="Times New Roman" w:hAnsi="Times New Roman" w:cs="Times New Roman"/>
-          <w:b/>
-          <w:bCs/>
-          <w:color w:val="auto"/>
-        </w:rPr>
-      </w:pPr>
-      <w:bookmarkStart w:id="2" w:name="_Toc24284740"/>
-      <w:r>
-        <w:rPr>
-          <w:rFonts w:ascii="Times New Roman" w:hAnsi="Times New Roman" w:cs="Times New Roman"/>
-          <w:b/>
-          <w:bCs/>
-          <w:color w:val="auto"/>
-        </w:rPr>
-        <w:t xml:space="preserve">3. </w:t>
+        <w:t xml:space="preserve">. </w:t>
       </w:r>
       <w:proofErr w:type="spellStart"/>
       <w:r>
@@ -3641,7 +3416,7 @@
           <w:color w:val="auto"/>
         </w:rPr>
       </w:pPr>
-      <w:bookmarkStart w:id="3" w:name="_Toc24284741"/>
+      <w:bookmarkStart w:id="3" w:name="_Toc24293003"/>
       <w:r>
         <w:rPr>
           <w:rFonts w:ascii="Times New Roman" w:hAnsi="Times New Roman" w:cs="Times New Roman"/>
@@ -3649,7 +3424,16 @@
           <w:bCs/>
           <w:color w:val="auto"/>
         </w:rPr>
-        <w:t xml:space="preserve">4. </w:t>
+        <w:t>3</w:t>
+      </w:r>
+      <w:r>
+        <w:rPr>
+          <w:rFonts w:ascii="Times New Roman" w:hAnsi="Times New Roman" w:cs="Times New Roman"/>
+          <w:b/>
+          <w:bCs/>
+          <w:color w:val="auto"/>
+        </w:rPr>
+        <w:t xml:space="preserve">. </w:t>
       </w:r>
       <w:proofErr w:type="spellStart"/>
       <w:r>
@@ -3730,6 +3514,9 @@
         <w:jc w:val="center"/>
       </w:pPr>
       <w:r>
+        <w:rPr>
+          <w:noProof/>
+        </w:rPr>
         <w:drawing>
           <wp:inline distT="0" distB="0" distL="0" distR="0" wp14:anchorId="65084E5B" wp14:editId="57BE10A7">
             <wp:extent cx="5760720" cy="3563620"/>
@@ -3848,6 +3635,9 @@
         <w:jc w:val="center"/>
       </w:pPr>
       <w:r>
+        <w:rPr>
+          <w:noProof/>
+        </w:rPr>
         <w:lastRenderedPageBreak/>
         <w:drawing>
           <wp:inline distT="0" distB="0" distL="0" distR="0" wp14:anchorId="0C17AD23" wp14:editId="7E1AC6DA">
@@ -3959,7 +3749,7 @@
           <w:szCs w:val="26"/>
         </w:rPr>
       </w:pPr>
-      <w:bookmarkStart w:id="4" w:name="_Toc24284742"/>
+      <w:bookmarkStart w:id="4" w:name="_Toc24293004"/>
       <w:r>
         <w:rPr>
           <w:rFonts w:ascii="Times New Roman" w:hAnsi="Times New Roman" w:cs="Times New Roman"/>
@@ -4704,7 +4494,7 @@
           <w:szCs w:val="26"/>
         </w:rPr>
       </w:pPr>
-      <w:bookmarkStart w:id="5" w:name="_Toc24284743"/>
+      <w:bookmarkStart w:id="5" w:name="_Toc24293005"/>
       <w:r>
         <w:rPr>
           <w:rFonts w:ascii="Times New Roman" w:hAnsi="Times New Roman" w:cs="Times New Roman"/>
@@ -4763,6 +4553,7 @@
           <w:numId w:val="3"/>
         </w:numPr>
         <w:spacing w:line="360" w:lineRule="auto"/>
+        <w:ind w:left="360" w:firstLine="0"/>
         <w:rPr>
           <w:rFonts w:ascii="Times New Roman" w:hAnsi="Times New Roman" w:cs="Times New Roman"/>
           <w:b/>
@@ -4770,7 +4561,7 @@
           <w:color w:val="auto"/>
         </w:rPr>
       </w:pPr>
-      <w:bookmarkStart w:id="6" w:name="_Toc24284744"/>
+      <w:bookmarkStart w:id="6" w:name="_Toc24293006"/>
       <w:proofErr w:type="spellStart"/>
       <w:r>
         <w:rPr>
@@ -5424,7 +5215,7 @@
           <w:color w:val="auto"/>
         </w:rPr>
       </w:pPr>
-      <w:bookmarkStart w:id="7" w:name="_Toc24284745"/>
+      <w:bookmarkStart w:id="7" w:name="_Toc24293007"/>
       <w:r>
         <w:rPr>
           <w:rFonts w:ascii="Times New Roman" w:hAnsi="Times New Roman" w:cs="Times New Roman"/>
@@ -9791,13 +9582,7 @@
         <w:rPr>
           <w:shd w:val="clear" w:color="auto" w:fill="FFFFFF"/>
         </w:rPr>
-        <w:t xml:space="preserve"> </w:t>
-      </w:r>
-      <w:r>
-        <w:rPr>
-          <w:shd w:val="clear" w:color="auto" w:fill="FFFFFF"/>
-        </w:rPr>
-        <w:t>interface fruit</w:t>
+        <w:t xml:space="preserve"> interface fruit</w:t>
       </w:r>
     </w:p>
     <w:tbl>
@@ -13097,7 +12882,7 @@
           <w:color w:val="auto"/>
         </w:rPr>
       </w:pPr>
-      <w:bookmarkStart w:id="8" w:name="_Toc24284746"/>
+      <w:bookmarkStart w:id="8" w:name="_Toc24293008"/>
       <w:r>
         <w:rPr>
           <w:rFonts w:ascii="Times New Roman" w:hAnsi="Times New Roman" w:cs="Times New Roman"/>
@@ -14356,7 +14141,7 @@
           <w:szCs w:val="26"/>
         </w:rPr>
       </w:pPr>
-      <w:bookmarkStart w:id="9" w:name="_Toc24284747"/>
+      <w:bookmarkStart w:id="9" w:name="_Toc24293009"/>
       <w:r>
         <w:rPr>
           <w:rFonts w:ascii="Times New Roman" w:hAnsi="Times New Roman" w:cs="Times New Roman"/>
@@ -14416,7 +14201,7 @@
           <w:color w:val="auto"/>
         </w:rPr>
       </w:pPr>
-      <w:bookmarkStart w:id="10" w:name="_Toc24284748"/>
+      <w:bookmarkStart w:id="10" w:name="_Toc24293010"/>
       <w:r>
         <w:rPr>
           <w:rFonts w:ascii="Times New Roman" w:hAnsi="Times New Roman" w:cs="Times New Roman"/>
@@ -14911,7 +14696,7 @@
           <w:lang w:val="vi-VN"/>
         </w:rPr>
       </w:pPr>
-      <w:bookmarkStart w:id="11" w:name="_Toc24284749"/>
+      <w:bookmarkStart w:id="11" w:name="_Toc24293011"/>
       <w:r>
         <w:rPr>
           <w:rFonts w:ascii="Times New Roman" w:hAnsi="Times New Roman" w:cs="Times New Roman"/>
@@ -15068,7 +14853,7 @@
           <w:color w:val="auto"/>
         </w:rPr>
       </w:pPr>
-      <w:bookmarkStart w:id="12" w:name="_Toc24284750"/>
+      <w:bookmarkStart w:id="12" w:name="_Toc24293012"/>
       <w:r>
         <w:rPr>
           <w:rFonts w:ascii="Times New Roman" w:hAnsi="Times New Roman" w:cs="Times New Roman"/>
@@ -16402,7 +16187,7 @@
           <w:bCs/>
         </w:rPr>
       </w:pPr>
-      <w:bookmarkStart w:id="13" w:name="_Toc24284751"/>
+      <w:bookmarkStart w:id="13" w:name="_Toc24293013"/>
       <w:r>
         <w:rPr>
           <w:b/>
@@ -16614,8 +16399,6 @@
       <w:r>
         <w:t xml:space="preserve"> folder)</w:t>
       </w:r>
-      <w:bookmarkStart w:id="14" w:name="_GoBack"/>
-      <w:bookmarkEnd w:id="14"/>
     </w:p>
     <w:sectPr>
       <w:pgSz w:w="11907" w:h="16840" w:code="9"/>
@@ -17870,8 +17653,11 @@
     <w:autoRedefine/>
     <w:uiPriority w:val="39"/>
     <w:unhideWhenUsed/>
-    <w:rsid w:val="000E05B9"/>
+    <w:rsid w:val="004E5BCA"/>
     <w:pPr>
+      <w:tabs>
+        <w:tab w:val="right" w:leader="dot" w:pos="9062"/>
+      </w:tabs>
       <w:spacing w:after="100"/>
       <w:ind w:left="260"/>
     </w:pPr>
@@ -18294,7 +18080,7 @@
 </file>
 
 <file path=customXml/itemProps1.xml><?xml version="1.0" encoding="utf-8"?>
-<ds:datastoreItem xmlns:ds="http://schemas.openxmlformats.org/officeDocument/2006/customXml" ds:itemID="{F6173120-0ED0-4FF7-975E-8CBACDD15CCF}">
+<ds:datastoreItem xmlns:ds="http://schemas.openxmlformats.org/officeDocument/2006/customXml" ds:itemID="{9BC51066-29D3-4B68-935B-4F2EF5279294}">
   <ds:schemaRefs>
     <ds:schemaRef ds:uri="http://schemas.openxmlformats.org/officeDocument/2006/bibliography"/>
   </ds:schemaRefs>

</xml_diff>